<commit_message>
CSS Module - 4 Project
</commit_message>
<xml_diff>
--- a/Module-3 HTML Assignment/WD Frontend Module-1 Assignment.docx
+++ b/Module-3 HTML Assignment/WD Frontend Module-1 Assignment.docx
@@ -1789,13 +1789,30 @@
     </w:p>
     <w:p/>
     <w:p>
-      <w:r>
+      <w:pPr>
+        <w:rPr>
+          <w:b/>
+          <w:bCs/>
+        </w:rPr>
+      </w:pPr>
+      <w:r>
+        <w:rPr>
+          <w:b/>
+          <w:bCs/>
+        </w:rPr>
         <w:t>Q11: What is the difference between a block-level element and an inline element?</w:t>
       </w:r>
     </w:p>
     <w:p>
       <w:r>
-        <w:t xml:space="preserve">Ans: A Block-level Element means that the element will cover the full width of the page and </w:t>
+        <w:rPr>
+          <w:b/>
+          <w:bCs/>
+        </w:rPr>
+        <w:t>Ans:</w:t>
+      </w:r>
+      <w:r>
+        <w:t xml:space="preserve"> A Block-level Element means that the element will cover the full width of the page and </w:t>
       </w:r>
       <w:r>
         <w:t xml:space="preserve">the element after that will start form the </w:t>
@@ -2780,21 +2797,7 @@
           <w:b/>
           <w:bCs/>
         </w:rPr>
-        <w:t xml:space="preserve">Q19: </w:t>
-      </w:r>
-      <w:r>
-        <w:rPr>
-          <w:b/>
-          <w:bCs/>
-        </w:rPr>
-        <w:t>What is difference between HTML and XHTML</w:t>
-      </w:r>
-      <w:r>
-        <w:rPr>
-          <w:b/>
-          <w:bCs/>
-        </w:rPr>
-        <w:t>?</w:t>
+        <w:t>Q19: What is difference between HTML and XHTML?</w:t>
       </w:r>
     </w:p>
     <w:p>
@@ -3009,29 +3012,23 @@
         <w:t>Ans:</w:t>
       </w:r>
       <w:r>
+        <w:t xml:space="preserve"> Logical tags, also known as semantic tags, are HTML elements that convey meaning about the structure and content of a webpage</w:t>
+      </w:r>
+      <w:r>
+        <w:t xml:space="preserve">. They </w:t>
+      </w:r>
+      <w:r>
+        <w:t xml:space="preserve">define </w:t>
+      </w:r>
+      <w:r>
+        <w:t>role of different sections of the content.</w:t>
+      </w:r>
+      <w:r>
+        <w:t xml:space="preserve"> Examples of logical tags include headings (&lt;h1&gt; to &lt;h6&gt;), paragraphs (&lt;p&gt;), lists (&lt;ul&gt;, &lt;ol&gt;, &lt;li&gt;), and structural elements like &lt;header&gt;, &lt;nav&gt;, &lt;main&gt;, &lt;article&gt;, &lt;footer&gt;, etc.</w:t>
+      </w:r>
+      <w:r>
         <w:t xml:space="preserve"> </w:t>
       </w:r>
-      <w:r>
-        <w:t>Logical tags, also known as semantic tags, are HTML elements that convey meaning about the structure and content of a webpage</w:t>
-      </w:r>
-      <w:r>
-        <w:t xml:space="preserve">. They </w:t>
-      </w:r>
-      <w:r>
-        <w:t xml:space="preserve">define </w:t>
-      </w:r>
-      <w:r>
-        <w:t>role of different sections of the content.</w:t>
-      </w:r>
-      <w:r>
-        <w:t xml:space="preserve"> </w:t>
-      </w:r>
-      <w:r>
-        <w:t>Examples of logical tags include headings (&lt;h1&gt; to &lt;h6&gt;), paragraphs (&lt;p&gt;), lists (&lt;ul&gt;, &lt;ol&gt;, &lt;li&gt;), and structural elements like &lt;header&gt;, &lt;nav&gt;, &lt;main&gt;, &lt;article&gt;, &lt;footer&gt;, etc.</w:t>
-      </w:r>
-      <w:r>
-        <w:t xml:space="preserve"> </w:t>
-      </w:r>
     </w:p>
     <w:p>
       <w:r>
@@ -3047,13 +3044,7 @@
         <w:t>.</w:t>
       </w:r>
       <w:r>
-        <w:t xml:space="preserve"> </w:t>
-      </w:r>
-      <w:r>
-        <w:t>These tags are often used to control the visual appearance of content, such as text formatting, alignment, and layout. Examples of physical tags include &lt;b&gt; (bold), &lt;i&gt; (italic), &lt;u&gt; (underline), &lt;br&gt; (line break), and others</w:t>
-      </w:r>
-      <w:r>
-        <w:t>.</w:t>
+        <w:t xml:space="preserve"> These tags are often used to control the visual appearance of content, such as text formatting, alignment, and layout. Examples of physical tags include &lt;b&gt; (bold), &lt;i&gt; (italic), &lt;u&gt; (underline), &lt;br&gt; (line break), and others.</w:t>
       </w:r>
     </w:p>
     <w:sectPr>
@@ -4092,6 +4083,7 @@
   <w:style w:type="character" w:default="1" w:styleId="DefaultParagraphFont">
     <w:name w:val="Default Paragraph Font"/>
     <w:uiPriority w:val="1"/>
+    <w:semiHidden/>
     <w:unhideWhenUsed/>
   </w:style>
   <w:style w:type="table" w:default="1" w:styleId="TableNormal">

</xml_diff>